<commit_message>
Essential Open Source v6.18.7
Essential Open Source v6.18.7 - bug fixes and temp file cleanup.
See https://enterprise-architecture.org/resources/essential-release-notes/ for further information
</commit_message>
<xml_diff>
--- a/integration/plus/LaunchpadPlus-Technology_Reference_worksheet.docx
+++ b/integration/plus/LaunchpadPlus-Technology_Reference_worksheet.docx
@@ -1,6 +1,6 @@
 
 <file path=word/document.xml><?xml version="1.0" encoding="utf-8"?>
-<w:document xmlns:wpc="http://schemas.microsoft.com/office/word/2010/wordprocessingCanvas" xmlns:cx="http://schemas.microsoft.com/office/drawing/2014/chartex" xmlns:cx1="http://schemas.microsoft.com/office/drawing/2015/9/8/chartex" xmlns:cx2="http://schemas.microsoft.com/office/drawing/2015/10/21/chartex" xmlns:cx3="http://schemas.microsoft.com/office/drawing/2016/5/9/chartex" xmlns:cx4="http://schemas.microsoft.com/office/drawing/2016/5/10/chartex" xmlns:cx5="http://schemas.microsoft.com/office/drawing/2016/5/11/chartex" xmlns:cx6="http://schemas.microsoft.com/office/drawing/2016/5/12/chartex" xmlns:cx7="http://schemas.microsoft.com/office/drawing/2016/5/13/chartex" xmlns:cx8="http://schemas.microsoft.com/office/drawing/2016/5/14/chartex" xmlns:mc="http://schemas.openxmlformats.org/markup-compatibility/2006" xmlns:aink="http://schemas.microsoft.com/office/drawing/2016/ink" xmlns:am3d="http://schemas.microsoft.com/office/drawing/2017/model3d" xmlns:o="urn:schemas-microsoft-com:office:office" xmlns:r="http://schemas.openxmlformats.org/officeDocument/2006/relationships" xmlns:m="http://schemas.openxmlformats.org/officeDocument/2006/math" xmlns:v="urn:schemas-microsoft-com:vml" xmlns:wp14="http://schemas.microsoft.com/office/word/2010/wordprocessingDrawing" xmlns:wp="http://schemas.openxmlformats.org/drawingml/2006/wordprocessingDrawing" xmlns:w10="urn:schemas-microsoft-com:office:word" xmlns:w="http://schemas.openxmlformats.org/wordprocessingml/2006/main" xmlns:w14="http://schemas.microsoft.com/office/word/2010/wordml" xmlns:w15="http://schemas.microsoft.com/office/word/2012/wordml" xmlns:w16cid="http://schemas.microsoft.com/office/word/2016/wordml/cid" xmlns:w16se="http://schemas.microsoft.com/office/word/2015/wordml/symex" xmlns:wpg="http://schemas.microsoft.com/office/word/2010/wordprocessingGroup" xmlns:wpi="http://schemas.microsoft.com/office/word/2010/wordprocessingInk" xmlns:wne="http://schemas.microsoft.com/office/word/2006/wordml" xmlns:wps="http://schemas.microsoft.com/office/word/2010/wordprocessingShape" mc:Ignorable="w14 w15 w16se w16cid wp14">
+<w:document xmlns:wpc="http://schemas.microsoft.com/office/word/2010/wordprocessingCanvas" xmlns:cx="http://schemas.microsoft.com/office/drawing/2014/chartex" xmlns:cx1="http://schemas.microsoft.com/office/drawing/2015/9/8/chartex" xmlns:cx2="http://schemas.microsoft.com/office/drawing/2015/10/21/chartex" xmlns:cx3="http://schemas.microsoft.com/office/drawing/2016/5/9/chartex" xmlns:cx4="http://schemas.microsoft.com/office/drawing/2016/5/10/chartex" xmlns:cx5="http://schemas.microsoft.com/office/drawing/2016/5/11/chartex" xmlns:cx6="http://schemas.microsoft.com/office/drawing/2016/5/12/chartex" xmlns:cx7="http://schemas.microsoft.com/office/drawing/2016/5/13/chartex" xmlns:cx8="http://schemas.microsoft.com/office/drawing/2016/5/14/chartex" xmlns:mc="http://schemas.openxmlformats.org/markup-compatibility/2006" xmlns:aink="http://schemas.microsoft.com/office/drawing/2016/ink" xmlns:am3d="http://schemas.microsoft.com/office/drawing/2017/model3d" xmlns:o="urn:schemas-microsoft-com:office:office" xmlns:oel="http://schemas.microsoft.com/office/2019/extlst" xmlns:r="http://schemas.openxmlformats.org/officeDocument/2006/relationships" xmlns:m="http://schemas.openxmlformats.org/officeDocument/2006/math" xmlns:v="urn:schemas-microsoft-com:vml" xmlns:wp14="http://schemas.microsoft.com/office/word/2010/wordprocessingDrawing" xmlns:wp="http://schemas.openxmlformats.org/drawingml/2006/wordprocessingDrawing" xmlns:w10="urn:schemas-microsoft-com:office:word" xmlns:w="http://schemas.openxmlformats.org/wordprocessingml/2006/main" xmlns:w14="http://schemas.microsoft.com/office/word/2010/wordml" xmlns:w15="http://schemas.microsoft.com/office/word/2012/wordml" xmlns:w16cex="http://schemas.microsoft.com/office/word/2018/wordml/cex" xmlns:w16cid="http://schemas.microsoft.com/office/word/2016/wordml/cid" xmlns:w16="http://schemas.microsoft.com/office/word/2018/wordml" xmlns:w16sdtdh="http://schemas.microsoft.com/office/word/2020/wordml/sdtdatahash" xmlns:w16se="http://schemas.microsoft.com/office/word/2015/wordml/symex" xmlns:wpg="http://schemas.microsoft.com/office/word/2010/wordprocessingGroup" xmlns:wpi="http://schemas.microsoft.com/office/word/2010/wordprocessingInk" xmlns:wne="http://schemas.microsoft.com/office/word/2006/wordml" xmlns:wps="http://schemas.microsoft.com/office/word/2010/wordprocessingShape" mc:Ignorable="w14 w15 w16se w16cid w16 w16cex w16sdtdh wp14">
   <w:body>
     <w:p>
       <w:pPr>
@@ -225,8 +225,6 @@
           <w:rFonts w:asciiTheme="majorHAnsi" w:hAnsiTheme="majorHAnsi" w:cstheme="majorHAnsi"/>
         </w:rPr>
       </w:pPr>
-      <w:bookmarkStart w:id="0" w:name="_GoBack"/>
-      <w:bookmarkEnd w:id="0"/>
       <w:r>
         <w:rPr>
           <w:rFonts w:asciiTheme="majorHAnsi" w:hAnsiTheme="majorHAnsi" w:cstheme="majorHAnsi"/>
@@ -245,6 +243,46 @@
         </w:rPr>
         <w:t>:</w:t>
       </w:r>
+      <w:r>
+        <w:rPr>
+          <w:rFonts w:asciiTheme="majorHAnsi" w:hAnsiTheme="majorHAnsi" w:cstheme="majorHAnsi"/>
+        </w:rPr>
+        <w:br/>
+      </w:r>
+      <w:r>
+        <w:rPr>
+          <w:rFonts w:asciiTheme="majorHAnsi" w:hAnsiTheme="majorHAnsi" w:cstheme="majorHAnsi"/>
+          <w:b/>
+          <w:bCs/>
+        </w:rPr>
+        <w:t>Note</w:t>
+      </w:r>
+      <w:r>
+        <w:rPr>
+          <w:rFonts w:asciiTheme="majorHAnsi" w:hAnsiTheme="majorHAnsi" w:cstheme="majorHAnsi"/>
+        </w:rPr>
+        <w:t xml:space="preserve">: </w:t>
+      </w:r>
+      <w:r>
+        <w:rPr>
+          <w:rFonts w:cstheme="minorHAnsi"/>
+          <w:color w:val="333333"/>
+          <w:sz w:val="22"/>
+          <w:szCs w:val="22"/>
+        </w:rPr>
+        <w:t xml:space="preserve">Note: This sheet does not export from the repository and should be used for loading data </w:t>
+      </w:r>
+      <w:proofErr w:type="gramStart"/>
+      <w:r>
+        <w:rPr>
+          <w:rFonts w:cstheme="minorHAnsi"/>
+          <w:color w:val="333333"/>
+          <w:sz w:val="22"/>
+          <w:szCs w:val="22"/>
+        </w:rPr>
+        <w:t>only</w:t>
+      </w:r>
+      <w:proofErr w:type="gramEnd"/>
     </w:p>
     <w:p>
       <w:pPr>
@@ -1201,7 +1239,42 @@
         <w:rPr>
           <w:rFonts w:asciiTheme="majorHAnsi" w:hAnsiTheme="majorHAnsi" w:cstheme="majorHAnsi"/>
         </w:rPr>
-        <w:t>Defines the technology architecture supporting applications in terms of Technology Products, the components that they implement and the dependencies between them</w:t>
+        <w:t xml:space="preserve">Defines the technology architecture supporting applications in terms of Technology Products, the components that they implement and the dependencies between </w:t>
+      </w:r>
+      <w:proofErr w:type="gramStart"/>
+      <w:r>
+        <w:rPr>
+          <w:rFonts w:asciiTheme="majorHAnsi" w:hAnsiTheme="majorHAnsi" w:cstheme="majorHAnsi"/>
+        </w:rPr>
+        <w:t>them</w:t>
+      </w:r>
+      <w:proofErr w:type="gramEnd"/>
+    </w:p>
+    <w:p>
+      <w:pPr>
+        <w:rPr>
+          <w:rFonts w:asciiTheme="majorHAnsi" w:hAnsiTheme="majorHAnsi" w:cstheme="majorHAnsi"/>
+        </w:rPr>
+      </w:pPr>
+      <w:r>
+        <w:rPr>
+          <w:rFonts w:cstheme="minorHAnsi"/>
+          <w:b/>
+          <w:bCs/>
+          <w:color w:val="333333"/>
+          <w:sz w:val="22"/>
+          <w:szCs w:val="22"/>
+        </w:rPr>
+        <w:t>Note</w:t>
+      </w:r>
+      <w:r>
+        <w:rPr>
+          <w:rFonts w:cstheme="minorHAnsi"/>
+          <w:color w:val="333333"/>
+          <w:sz w:val="22"/>
+          <w:szCs w:val="22"/>
+        </w:rPr>
+        <w:t>: This sheet does not export from the repository and should be used for loading data only</w:t>
       </w:r>
     </w:p>
     <w:p>
@@ -2401,6 +2474,7 @@
               <w:rPr>
                 <w:rFonts w:asciiTheme="majorHAnsi" w:hAnsiTheme="majorHAnsi" w:cstheme="majorHAnsi"/>
               </w:rPr>
+              <w:lastRenderedPageBreak/>
               <w:t>Score</w:t>
             </w:r>
           </w:p>
@@ -2451,7 +2525,6 @@
               <w:rPr>
                 <w:rFonts w:asciiTheme="majorHAnsi" w:hAnsiTheme="majorHAnsi" w:cstheme="majorHAnsi"/>
               </w:rPr>
-              <w:lastRenderedPageBreak/>
               <w:t>Name Translation</w:t>
             </w:r>
           </w:p>
@@ -2627,7 +2700,7 @@
 </file>
 
 <file path=word/endnotes.xml><?xml version="1.0" encoding="utf-8"?>
-<w:endnotes xmlns:wpc="http://schemas.microsoft.com/office/word/2010/wordprocessingCanvas" xmlns:cx="http://schemas.microsoft.com/office/drawing/2014/chartex" xmlns:cx1="http://schemas.microsoft.com/office/drawing/2015/9/8/chartex" xmlns:cx2="http://schemas.microsoft.com/office/drawing/2015/10/21/chartex" xmlns:cx3="http://schemas.microsoft.com/office/drawing/2016/5/9/chartex" xmlns:cx4="http://schemas.microsoft.com/office/drawing/2016/5/10/chartex" xmlns:cx5="http://schemas.microsoft.com/office/drawing/2016/5/11/chartex" xmlns:cx6="http://schemas.microsoft.com/office/drawing/2016/5/12/chartex" xmlns:cx7="http://schemas.microsoft.com/office/drawing/2016/5/13/chartex" xmlns:cx8="http://schemas.microsoft.com/office/drawing/2016/5/14/chartex" xmlns:mc="http://schemas.openxmlformats.org/markup-compatibility/2006" xmlns:aink="http://schemas.microsoft.com/office/drawing/2016/ink" xmlns:am3d="http://schemas.microsoft.com/office/drawing/2017/model3d" xmlns:o="urn:schemas-microsoft-com:office:office" xmlns:r="http://schemas.openxmlformats.org/officeDocument/2006/relationships" xmlns:m="http://schemas.openxmlformats.org/officeDocument/2006/math" xmlns:v="urn:schemas-microsoft-com:vml" xmlns:wp14="http://schemas.microsoft.com/office/word/2010/wordprocessingDrawing" xmlns:wp="http://schemas.openxmlformats.org/drawingml/2006/wordprocessingDrawing" xmlns:w10="urn:schemas-microsoft-com:office:word" xmlns:w="http://schemas.openxmlformats.org/wordprocessingml/2006/main" xmlns:w14="http://schemas.microsoft.com/office/word/2010/wordml" xmlns:w15="http://schemas.microsoft.com/office/word/2012/wordml" xmlns:w16cid="http://schemas.microsoft.com/office/word/2016/wordml/cid" xmlns:w16se="http://schemas.microsoft.com/office/word/2015/wordml/symex" xmlns:wpg="http://schemas.microsoft.com/office/word/2010/wordprocessingGroup" xmlns:wpi="http://schemas.microsoft.com/office/word/2010/wordprocessingInk" xmlns:wne="http://schemas.microsoft.com/office/word/2006/wordml" xmlns:wps="http://schemas.microsoft.com/office/word/2010/wordprocessingShape" mc:Ignorable="w14 w15 w16se w16cid wp14">
+<w:endnotes xmlns:wpc="http://schemas.microsoft.com/office/word/2010/wordprocessingCanvas" xmlns:cx="http://schemas.microsoft.com/office/drawing/2014/chartex" xmlns:cx1="http://schemas.microsoft.com/office/drawing/2015/9/8/chartex" xmlns:cx2="http://schemas.microsoft.com/office/drawing/2015/10/21/chartex" xmlns:cx3="http://schemas.microsoft.com/office/drawing/2016/5/9/chartex" xmlns:cx4="http://schemas.microsoft.com/office/drawing/2016/5/10/chartex" xmlns:cx5="http://schemas.microsoft.com/office/drawing/2016/5/11/chartex" xmlns:cx6="http://schemas.microsoft.com/office/drawing/2016/5/12/chartex" xmlns:cx7="http://schemas.microsoft.com/office/drawing/2016/5/13/chartex" xmlns:cx8="http://schemas.microsoft.com/office/drawing/2016/5/14/chartex" xmlns:mc="http://schemas.openxmlformats.org/markup-compatibility/2006" xmlns:aink="http://schemas.microsoft.com/office/drawing/2016/ink" xmlns:am3d="http://schemas.microsoft.com/office/drawing/2017/model3d" xmlns:o="urn:schemas-microsoft-com:office:office" xmlns:oel="http://schemas.microsoft.com/office/2019/extlst" xmlns:r="http://schemas.openxmlformats.org/officeDocument/2006/relationships" xmlns:m="http://schemas.openxmlformats.org/officeDocument/2006/math" xmlns:v="urn:schemas-microsoft-com:vml" xmlns:wp14="http://schemas.microsoft.com/office/word/2010/wordprocessingDrawing" xmlns:wp="http://schemas.openxmlformats.org/drawingml/2006/wordprocessingDrawing" xmlns:w10="urn:schemas-microsoft-com:office:word" xmlns:w="http://schemas.openxmlformats.org/wordprocessingml/2006/main" xmlns:w14="http://schemas.microsoft.com/office/word/2010/wordml" xmlns:w15="http://schemas.microsoft.com/office/word/2012/wordml" xmlns:w16cex="http://schemas.microsoft.com/office/word/2018/wordml/cex" xmlns:w16cid="http://schemas.microsoft.com/office/word/2016/wordml/cid" xmlns:w16="http://schemas.microsoft.com/office/word/2018/wordml" xmlns:w16sdtdh="http://schemas.microsoft.com/office/word/2020/wordml/sdtdatahash" xmlns:w16se="http://schemas.microsoft.com/office/word/2015/wordml/symex" xmlns:wpg="http://schemas.microsoft.com/office/word/2010/wordprocessingGroup" xmlns:wpi="http://schemas.microsoft.com/office/word/2010/wordprocessingInk" xmlns:wne="http://schemas.microsoft.com/office/word/2006/wordml" xmlns:wps="http://schemas.microsoft.com/office/word/2010/wordprocessingShape" mc:Ignorable="w14 w15 w16se w16cid w16 w16cex w16sdtdh wp14">
   <w:endnote w:type="separator" w:id="-1">
     <w:p>
       <w:r>
@@ -2649,7 +2722,7 @@
 </file>
 
 <file path=word/footer1.xml><?xml version="1.0" encoding="utf-8"?>
-<w:ftr xmlns:wpc="http://schemas.microsoft.com/office/word/2010/wordprocessingCanvas" xmlns:cx="http://schemas.microsoft.com/office/drawing/2014/chartex" xmlns:cx1="http://schemas.microsoft.com/office/drawing/2015/9/8/chartex" xmlns:cx2="http://schemas.microsoft.com/office/drawing/2015/10/21/chartex" xmlns:cx3="http://schemas.microsoft.com/office/drawing/2016/5/9/chartex" xmlns:cx4="http://schemas.microsoft.com/office/drawing/2016/5/10/chartex" xmlns:cx5="http://schemas.microsoft.com/office/drawing/2016/5/11/chartex" xmlns:cx6="http://schemas.microsoft.com/office/drawing/2016/5/12/chartex" xmlns:cx7="http://schemas.microsoft.com/office/drawing/2016/5/13/chartex" xmlns:cx8="http://schemas.microsoft.com/office/drawing/2016/5/14/chartex" xmlns:mc="http://schemas.openxmlformats.org/markup-compatibility/2006" xmlns:aink="http://schemas.microsoft.com/office/drawing/2016/ink" xmlns:am3d="http://schemas.microsoft.com/office/drawing/2017/model3d" xmlns:o="urn:schemas-microsoft-com:office:office" xmlns:r="http://schemas.openxmlformats.org/officeDocument/2006/relationships" xmlns:m="http://schemas.openxmlformats.org/officeDocument/2006/math" xmlns:v="urn:schemas-microsoft-com:vml" xmlns:wp14="http://schemas.microsoft.com/office/word/2010/wordprocessingDrawing" xmlns:wp="http://schemas.openxmlformats.org/drawingml/2006/wordprocessingDrawing" xmlns:w10="urn:schemas-microsoft-com:office:word" xmlns:w="http://schemas.openxmlformats.org/wordprocessingml/2006/main" xmlns:w14="http://schemas.microsoft.com/office/word/2010/wordml" xmlns:w15="http://schemas.microsoft.com/office/word/2012/wordml" xmlns:w16cid="http://schemas.microsoft.com/office/word/2016/wordml/cid" xmlns:w16se="http://schemas.microsoft.com/office/word/2015/wordml/symex" xmlns:wpg="http://schemas.microsoft.com/office/word/2010/wordprocessingGroup" xmlns:wpi="http://schemas.microsoft.com/office/word/2010/wordprocessingInk" xmlns:wne="http://schemas.microsoft.com/office/word/2006/wordml" xmlns:wps="http://schemas.microsoft.com/office/word/2010/wordprocessingShape" mc:Ignorable="w14 w15 w16se w16cid wp14">
+<w:ftr xmlns:wpc="http://schemas.microsoft.com/office/word/2010/wordprocessingCanvas" xmlns:cx="http://schemas.microsoft.com/office/drawing/2014/chartex" xmlns:cx1="http://schemas.microsoft.com/office/drawing/2015/9/8/chartex" xmlns:cx2="http://schemas.microsoft.com/office/drawing/2015/10/21/chartex" xmlns:cx3="http://schemas.microsoft.com/office/drawing/2016/5/9/chartex" xmlns:cx4="http://schemas.microsoft.com/office/drawing/2016/5/10/chartex" xmlns:cx5="http://schemas.microsoft.com/office/drawing/2016/5/11/chartex" xmlns:cx6="http://schemas.microsoft.com/office/drawing/2016/5/12/chartex" xmlns:cx7="http://schemas.microsoft.com/office/drawing/2016/5/13/chartex" xmlns:cx8="http://schemas.microsoft.com/office/drawing/2016/5/14/chartex" xmlns:mc="http://schemas.openxmlformats.org/markup-compatibility/2006" xmlns:aink="http://schemas.microsoft.com/office/drawing/2016/ink" xmlns:am3d="http://schemas.microsoft.com/office/drawing/2017/model3d" xmlns:o="urn:schemas-microsoft-com:office:office" xmlns:oel="http://schemas.microsoft.com/office/2019/extlst" xmlns:r="http://schemas.openxmlformats.org/officeDocument/2006/relationships" xmlns:m="http://schemas.openxmlformats.org/officeDocument/2006/math" xmlns:v="urn:schemas-microsoft-com:vml" xmlns:wp14="http://schemas.microsoft.com/office/word/2010/wordprocessingDrawing" xmlns:wp="http://schemas.openxmlformats.org/drawingml/2006/wordprocessingDrawing" xmlns:w10="urn:schemas-microsoft-com:office:word" xmlns:w="http://schemas.openxmlformats.org/wordprocessingml/2006/main" xmlns:w14="http://schemas.microsoft.com/office/word/2010/wordml" xmlns:w15="http://schemas.microsoft.com/office/word/2012/wordml" xmlns:w16cex="http://schemas.microsoft.com/office/word/2018/wordml/cex" xmlns:w16cid="http://schemas.microsoft.com/office/word/2016/wordml/cid" xmlns:w16="http://schemas.microsoft.com/office/word/2018/wordml" xmlns:w16sdtdh="http://schemas.microsoft.com/office/word/2020/wordml/sdtdatahash" xmlns:w16se="http://schemas.microsoft.com/office/word/2015/wordml/symex" xmlns:wpg="http://schemas.microsoft.com/office/word/2010/wordprocessingGroup" xmlns:wpi="http://schemas.microsoft.com/office/word/2010/wordprocessingInk" xmlns:wne="http://schemas.microsoft.com/office/word/2006/wordml" xmlns:wps="http://schemas.microsoft.com/office/word/2010/wordprocessingShape" mc:Ignorable="w14 w15 w16se w16cid w16 w16cex w16sdtdh wp14">
   <w:sdt>
     <w:sdtPr>
       <w:rPr>
@@ -2661,11 +2734,6 @@
         <w:docPartUnique/>
       </w:docPartObj>
     </w:sdtPr>
-    <w:sdtEndPr>
-      <w:rPr>
-        <w:rStyle w:val="PageNumber"/>
-      </w:rPr>
-    </w:sdtEndPr>
     <w:sdtContent>
       <w:p>
         <w:pPr>
@@ -2706,7 +2774,7 @@
 </file>
 
 <file path=word/footer2.xml><?xml version="1.0" encoding="utf-8"?>
-<w:ftr xmlns:wpc="http://schemas.microsoft.com/office/word/2010/wordprocessingCanvas" xmlns:cx="http://schemas.microsoft.com/office/drawing/2014/chartex" xmlns:cx1="http://schemas.microsoft.com/office/drawing/2015/9/8/chartex" xmlns:cx2="http://schemas.microsoft.com/office/drawing/2015/10/21/chartex" xmlns:cx3="http://schemas.microsoft.com/office/drawing/2016/5/9/chartex" xmlns:cx4="http://schemas.microsoft.com/office/drawing/2016/5/10/chartex" xmlns:cx5="http://schemas.microsoft.com/office/drawing/2016/5/11/chartex" xmlns:cx6="http://schemas.microsoft.com/office/drawing/2016/5/12/chartex" xmlns:cx7="http://schemas.microsoft.com/office/drawing/2016/5/13/chartex" xmlns:cx8="http://schemas.microsoft.com/office/drawing/2016/5/14/chartex" xmlns:mc="http://schemas.openxmlformats.org/markup-compatibility/2006" xmlns:aink="http://schemas.microsoft.com/office/drawing/2016/ink" xmlns:am3d="http://schemas.microsoft.com/office/drawing/2017/model3d" xmlns:o="urn:schemas-microsoft-com:office:office" xmlns:r="http://schemas.openxmlformats.org/officeDocument/2006/relationships" xmlns:m="http://schemas.openxmlformats.org/officeDocument/2006/math" xmlns:v="urn:schemas-microsoft-com:vml" xmlns:wp14="http://schemas.microsoft.com/office/word/2010/wordprocessingDrawing" xmlns:wp="http://schemas.openxmlformats.org/drawingml/2006/wordprocessingDrawing" xmlns:w10="urn:schemas-microsoft-com:office:word" xmlns:w="http://schemas.openxmlformats.org/wordprocessingml/2006/main" xmlns:w14="http://schemas.microsoft.com/office/word/2010/wordml" xmlns:w15="http://schemas.microsoft.com/office/word/2012/wordml" xmlns:w16cid="http://schemas.microsoft.com/office/word/2016/wordml/cid" xmlns:w16se="http://schemas.microsoft.com/office/word/2015/wordml/symex" xmlns:wpg="http://schemas.microsoft.com/office/word/2010/wordprocessingGroup" xmlns:wpi="http://schemas.microsoft.com/office/word/2010/wordprocessingInk" xmlns:wne="http://schemas.microsoft.com/office/word/2006/wordml" xmlns:wps="http://schemas.microsoft.com/office/word/2010/wordprocessingShape" mc:Ignorable="w14 w15 w16se w16cid wp14">
+<w:ftr xmlns:wpc="http://schemas.microsoft.com/office/word/2010/wordprocessingCanvas" xmlns:cx="http://schemas.microsoft.com/office/drawing/2014/chartex" xmlns:cx1="http://schemas.microsoft.com/office/drawing/2015/9/8/chartex" xmlns:cx2="http://schemas.microsoft.com/office/drawing/2015/10/21/chartex" xmlns:cx3="http://schemas.microsoft.com/office/drawing/2016/5/9/chartex" xmlns:cx4="http://schemas.microsoft.com/office/drawing/2016/5/10/chartex" xmlns:cx5="http://schemas.microsoft.com/office/drawing/2016/5/11/chartex" xmlns:cx6="http://schemas.microsoft.com/office/drawing/2016/5/12/chartex" xmlns:cx7="http://schemas.microsoft.com/office/drawing/2016/5/13/chartex" xmlns:cx8="http://schemas.microsoft.com/office/drawing/2016/5/14/chartex" xmlns:mc="http://schemas.openxmlformats.org/markup-compatibility/2006" xmlns:aink="http://schemas.microsoft.com/office/drawing/2016/ink" xmlns:am3d="http://schemas.microsoft.com/office/drawing/2017/model3d" xmlns:o="urn:schemas-microsoft-com:office:office" xmlns:oel="http://schemas.microsoft.com/office/2019/extlst" xmlns:r="http://schemas.openxmlformats.org/officeDocument/2006/relationships" xmlns:m="http://schemas.openxmlformats.org/officeDocument/2006/math" xmlns:v="urn:schemas-microsoft-com:vml" xmlns:wp14="http://schemas.microsoft.com/office/word/2010/wordprocessingDrawing" xmlns:wp="http://schemas.openxmlformats.org/drawingml/2006/wordprocessingDrawing" xmlns:w10="urn:schemas-microsoft-com:office:word" xmlns:w="http://schemas.openxmlformats.org/wordprocessingml/2006/main" xmlns:w14="http://schemas.microsoft.com/office/word/2010/wordml" xmlns:w15="http://schemas.microsoft.com/office/word/2012/wordml" xmlns:w16cex="http://schemas.microsoft.com/office/word/2018/wordml/cex" xmlns:w16cid="http://schemas.microsoft.com/office/word/2016/wordml/cid" xmlns:w16="http://schemas.microsoft.com/office/word/2018/wordml" xmlns:w16sdtdh="http://schemas.microsoft.com/office/word/2020/wordml/sdtdatahash" xmlns:w16se="http://schemas.microsoft.com/office/word/2015/wordml/symex" xmlns:wpg="http://schemas.microsoft.com/office/word/2010/wordprocessingGroup" xmlns:wpi="http://schemas.microsoft.com/office/word/2010/wordprocessingInk" xmlns:wne="http://schemas.microsoft.com/office/word/2006/wordml" xmlns:wps="http://schemas.microsoft.com/office/word/2010/wordprocessingShape" mc:Ignorable="w14 w15 w16se w16cid w16 w16cex w16sdtdh wp14">
   <w:sdt>
     <w:sdtPr>
       <w:rPr>
@@ -2718,11 +2786,6 @@
         <w:docPartUnique/>
       </w:docPartObj>
     </w:sdtPr>
-    <w:sdtEndPr>
-      <w:rPr>
-        <w:rStyle w:val="PageNumber"/>
-      </w:rPr>
-    </w:sdtEndPr>
     <w:sdtContent>
       <w:p>
         <w:pPr>
@@ -2852,7 +2915,7 @@
 </file>
 
 <file path=word/footer3.xml><?xml version="1.0" encoding="utf-8"?>
-<w:ftr xmlns:wpc="http://schemas.microsoft.com/office/word/2010/wordprocessingCanvas" xmlns:cx="http://schemas.microsoft.com/office/drawing/2014/chartex" xmlns:cx1="http://schemas.microsoft.com/office/drawing/2015/9/8/chartex" xmlns:cx2="http://schemas.microsoft.com/office/drawing/2015/10/21/chartex" xmlns:cx3="http://schemas.microsoft.com/office/drawing/2016/5/9/chartex" xmlns:cx4="http://schemas.microsoft.com/office/drawing/2016/5/10/chartex" xmlns:cx5="http://schemas.microsoft.com/office/drawing/2016/5/11/chartex" xmlns:cx6="http://schemas.microsoft.com/office/drawing/2016/5/12/chartex" xmlns:cx7="http://schemas.microsoft.com/office/drawing/2016/5/13/chartex" xmlns:cx8="http://schemas.microsoft.com/office/drawing/2016/5/14/chartex" xmlns:mc="http://schemas.openxmlformats.org/markup-compatibility/2006" xmlns:aink="http://schemas.microsoft.com/office/drawing/2016/ink" xmlns:am3d="http://schemas.microsoft.com/office/drawing/2017/model3d" xmlns:o="urn:schemas-microsoft-com:office:office" xmlns:r="http://schemas.openxmlformats.org/officeDocument/2006/relationships" xmlns:m="http://schemas.openxmlformats.org/officeDocument/2006/math" xmlns:v="urn:schemas-microsoft-com:vml" xmlns:wp14="http://schemas.microsoft.com/office/word/2010/wordprocessingDrawing" xmlns:wp="http://schemas.openxmlformats.org/drawingml/2006/wordprocessingDrawing" xmlns:w10="urn:schemas-microsoft-com:office:word" xmlns:w="http://schemas.openxmlformats.org/wordprocessingml/2006/main" xmlns:w14="http://schemas.microsoft.com/office/word/2010/wordml" xmlns:w15="http://schemas.microsoft.com/office/word/2012/wordml" xmlns:w16cid="http://schemas.microsoft.com/office/word/2016/wordml/cid" xmlns:w16se="http://schemas.microsoft.com/office/word/2015/wordml/symex" xmlns:wpg="http://schemas.microsoft.com/office/word/2010/wordprocessingGroup" xmlns:wpi="http://schemas.microsoft.com/office/word/2010/wordprocessingInk" xmlns:wne="http://schemas.microsoft.com/office/word/2006/wordml" xmlns:wps="http://schemas.microsoft.com/office/word/2010/wordprocessingShape" mc:Ignorable="w14 w15 w16se w16cid wp14">
+<w:ftr xmlns:wpc="http://schemas.microsoft.com/office/word/2010/wordprocessingCanvas" xmlns:cx="http://schemas.microsoft.com/office/drawing/2014/chartex" xmlns:cx1="http://schemas.microsoft.com/office/drawing/2015/9/8/chartex" xmlns:cx2="http://schemas.microsoft.com/office/drawing/2015/10/21/chartex" xmlns:cx3="http://schemas.microsoft.com/office/drawing/2016/5/9/chartex" xmlns:cx4="http://schemas.microsoft.com/office/drawing/2016/5/10/chartex" xmlns:cx5="http://schemas.microsoft.com/office/drawing/2016/5/11/chartex" xmlns:cx6="http://schemas.microsoft.com/office/drawing/2016/5/12/chartex" xmlns:cx7="http://schemas.microsoft.com/office/drawing/2016/5/13/chartex" xmlns:cx8="http://schemas.microsoft.com/office/drawing/2016/5/14/chartex" xmlns:mc="http://schemas.openxmlformats.org/markup-compatibility/2006" xmlns:aink="http://schemas.microsoft.com/office/drawing/2016/ink" xmlns:am3d="http://schemas.microsoft.com/office/drawing/2017/model3d" xmlns:o="urn:schemas-microsoft-com:office:office" xmlns:oel="http://schemas.microsoft.com/office/2019/extlst" xmlns:r="http://schemas.openxmlformats.org/officeDocument/2006/relationships" xmlns:m="http://schemas.openxmlformats.org/officeDocument/2006/math" xmlns:v="urn:schemas-microsoft-com:vml" xmlns:wp14="http://schemas.microsoft.com/office/word/2010/wordprocessingDrawing" xmlns:wp="http://schemas.openxmlformats.org/drawingml/2006/wordprocessingDrawing" xmlns:w10="urn:schemas-microsoft-com:office:word" xmlns:w="http://schemas.openxmlformats.org/wordprocessingml/2006/main" xmlns:w14="http://schemas.microsoft.com/office/word/2010/wordml" xmlns:w15="http://schemas.microsoft.com/office/word/2012/wordml" xmlns:w16cex="http://schemas.microsoft.com/office/word/2018/wordml/cex" xmlns:w16cid="http://schemas.microsoft.com/office/word/2016/wordml/cid" xmlns:w16="http://schemas.microsoft.com/office/word/2018/wordml" xmlns:w16sdtdh="http://schemas.microsoft.com/office/word/2020/wordml/sdtdatahash" xmlns:w16se="http://schemas.microsoft.com/office/word/2015/wordml/symex" xmlns:wpg="http://schemas.microsoft.com/office/word/2010/wordprocessingGroup" xmlns:wpi="http://schemas.microsoft.com/office/word/2010/wordprocessingInk" xmlns:wne="http://schemas.microsoft.com/office/word/2006/wordml" xmlns:wps="http://schemas.microsoft.com/office/word/2010/wordprocessingShape" mc:Ignorable="w14 w15 w16se w16cid w16 w16cex w16sdtdh wp14">
   <w:p>
     <w:pPr>
       <w:pStyle w:val="Footer"/>
@@ -2862,7 +2925,7 @@
 </file>
 
 <file path=word/footnotes.xml><?xml version="1.0" encoding="utf-8"?>
-<w:footnotes xmlns:wpc="http://schemas.microsoft.com/office/word/2010/wordprocessingCanvas" xmlns:cx="http://schemas.microsoft.com/office/drawing/2014/chartex" xmlns:cx1="http://schemas.microsoft.com/office/drawing/2015/9/8/chartex" xmlns:cx2="http://schemas.microsoft.com/office/drawing/2015/10/21/chartex" xmlns:cx3="http://schemas.microsoft.com/office/drawing/2016/5/9/chartex" xmlns:cx4="http://schemas.microsoft.com/office/drawing/2016/5/10/chartex" xmlns:cx5="http://schemas.microsoft.com/office/drawing/2016/5/11/chartex" xmlns:cx6="http://schemas.microsoft.com/office/drawing/2016/5/12/chartex" xmlns:cx7="http://schemas.microsoft.com/office/drawing/2016/5/13/chartex" xmlns:cx8="http://schemas.microsoft.com/office/drawing/2016/5/14/chartex" xmlns:mc="http://schemas.openxmlformats.org/markup-compatibility/2006" xmlns:aink="http://schemas.microsoft.com/office/drawing/2016/ink" xmlns:am3d="http://schemas.microsoft.com/office/drawing/2017/model3d" xmlns:o="urn:schemas-microsoft-com:office:office" xmlns:r="http://schemas.openxmlformats.org/officeDocument/2006/relationships" xmlns:m="http://schemas.openxmlformats.org/officeDocument/2006/math" xmlns:v="urn:schemas-microsoft-com:vml" xmlns:wp14="http://schemas.microsoft.com/office/word/2010/wordprocessingDrawing" xmlns:wp="http://schemas.openxmlformats.org/drawingml/2006/wordprocessingDrawing" xmlns:w10="urn:schemas-microsoft-com:office:word" xmlns:w="http://schemas.openxmlformats.org/wordprocessingml/2006/main" xmlns:w14="http://schemas.microsoft.com/office/word/2010/wordml" xmlns:w15="http://schemas.microsoft.com/office/word/2012/wordml" xmlns:w16cid="http://schemas.microsoft.com/office/word/2016/wordml/cid" xmlns:w16se="http://schemas.microsoft.com/office/word/2015/wordml/symex" xmlns:wpg="http://schemas.microsoft.com/office/word/2010/wordprocessingGroup" xmlns:wpi="http://schemas.microsoft.com/office/word/2010/wordprocessingInk" xmlns:wne="http://schemas.microsoft.com/office/word/2006/wordml" xmlns:wps="http://schemas.microsoft.com/office/word/2010/wordprocessingShape" mc:Ignorable="w14 w15 w16se w16cid wp14">
+<w:footnotes xmlns:wpc="http://schemas.microsoft.com/office/word/2010/wordprocessingCanvas" xmlns:cx="http://schemas.microsoft.com/office/drawing/2014/chartex" xmlns:cx1="http://schemas.microsoft.com/office/drawing/2015/9/8/chartex" xmlns:cx2="http://schemas.microsoft.com/office/drawing/2015/10/21/chartex" xmlns:cx3="http://schemas.microsoft.com/office/drawing/2016/5/9/chartex" xmlns:cx4="http://schemas.microsoft.com/office/drawing/2016/5/10/chartex" xmlns:cx5="http://schemas.microsoft.com/office/drawing/2016/5/11/chartex" xmlns:cx6="http://schemas.microsoft.com/office/drawing/2016/5/12/chartex" xmlns:cx7="http://schemas.microsoft.com/office/drawing/2016/5/13/chartex" xmlns:cx8="http://schemas.microsoft.com/office/drawing/2016/5/14/chartex" xmlns:mc="http://schemas.openxmlformats.org/markup-compatibility/2006" xmlns:aink="http://schemas.microsoft.com/office/drawing/2016/ink" xmlns:am3d="http://schemas.microsoft.com/office/drawing/2017/model3d" xmlns:o="urn:schemas-microsoft-com:office:office" xmlns:oel="http://schemas.microsoft.com/office/2019/extlst" xmlns:r="http://schemas.openxmlformats.org/officeDocument/2006/relationships" xmlns:m="http://schemas.openxmlformats.org/officeDocument/2006/math" xmlns:v="urn:schemas-microsoft-com:vml" xmlns:wp14="http://schemas.microsoft.com/office/word/2010/wordprocessingDrawing" xmlns:wp="http://schemas.openxmlformats.org/drawingml/2006/wordprocessingDrawing" xmlns:w10="urn:schemas-microsoft-com:office:word" xmlns:w="http://schemas.openxmlformats.org/wordprocessingml/2006/main" xmlns:w14="http://schemas.microsoft.com/office/word/2010/wordml" xmlns:w15="http://schemas.microsoft.com/office/word/2012/wordml" xmlns:w16cex="http://schemas.microsoft.com/office/word/2018/wordml/cex" xmlns:w16cid="http://schemas.microsoft.com/office/word/2016/wordml/cid" xmlns:w16="http://schemas.microsoft.com/office/word/2018/wordml" xmlns:w16sdtdh="http://schemas.microsoft.com/office/word/2020/wordml/sdtdatahash" xmlns:w16se="http://schemas.microsoft.com/office/word/2015/wordml/symex" xmlns:wpg="http://schemas.microsoft.com/office/word/2010/wordprocessingGroup" xmlns:wpi="http://schemas.microsoft.com/office/word/2010/wordprocessingInk" xmlns:wne="http://schemas.microsoft.com/office/word/2006/wordml" xmlns:wps="http://schemas.microsoft.com/office/word/2010/wordprocessingShape" mc:Ignorable="w14 w15 w16se w16cid w16 w16cex w16sdtdh wp14">
   <w:footnote w:type="separator" w:id="-1">
     <w:p>
       <w:r>
@@ -2884,7 +2947,7 @@
 </file>
 
 <file path=word/header1.xml><?xml version="1.0" encoding="utf-8"?>
-<w:hdr xmlns:wpc="http://schemas.microsoft.com/office/word/2010/wordprocessingCanvas" xmlns:cx="http://schemas.microsoft.com/office/drawing/2014/chartex" xmlns:cx1="http://schemas.microsoft.com/office/drawing/2015/9/8/chartex" xmlns:cx2="http://schemas.microsoft.com/office/drawing/2015/10/21/chartex" xmlns:cx3="http://schemas.microsoft.com/office/drawing/2016/5/9/chartex" xmlns:cx4="http://schemas.microsoft.com/office/drawing/2016/5/10/chartex" xmlns:cx5="http://schemas.microsoft.com/office/drawing/2016/5/11/chartex" xmlns:cx6="http://schemas.microsoft.com/office/drawing/2016/5/12/chartex" xmlns:cx7="http://schemas.microsoft.com/office/drawing/2016/5/13/chartex" xmlns:cx8="http://schemas.microsoft.com/office/drawing/2016/5/14/chartex" xmlns:mc="http://schemas.openxmlformats.org/markup-compatibility/2006" xmlns:aink="http://schemas.microsoft.com/office/drawing/2016/ink" xmlns:am3d="http://schemas.microsoft.com/office/drawing/2017/model3d" xmlns:o="urn:schemas-microsoft-com:office:office" xmlns:r="http://schemas.openxmlformats.org/officeDocument/2006/relationships" xmlns:m="http://schemas.openxmlformats.org/officeDocument/2006/math" xmlns:v="urn:schemas-microsoft-com:vml" xmlns:wp14="http://schemas.microsoft.com/office/word/2010/wordprocessingDrawing" xmlns:wp="http://schemas.openxmlformats.org/drawingml/2006/wordprocessingDrawing" xmlns:w10="urn:schemas-microsoft-com:office:word" xmlns:w="http://schemas.openxmlformats.org/wordprocessingml/2006/main" xmlns:w14="http://schemas.microsoft.com/office/word/2010/wordml" xmlns:w15="http://schemas.microsoft.com/office/word/2012/wordml" xmlns:w16cid="http://schemas.microsoft.com/office/word/2016/wordml/cid" xmlns:w16se="http://schemas.microsoft.com/office/word/2015/wordml/symex" xmlns:wpg="http://schemas.microsoft.com/office/word/2010/wordprocessingGroup" xmlns:wpi="http://schemas.microsoft.com/office/word/2010/wordprocessingInk" xmlns:wne="http://schemas.microsoft.com/office/word/2006/wordml" xmlns:wps="http://schemas.microsoft.com/office/word/2010/wordprocessingShape" mc:Ignorable="w14 w15 w16se w16cid wp14">
+<w:hdr xmlns:wpc="http://schemas.microsoft.com/office/word/2010/wordprocessingCanvas" xmlns:cx="http://schemas.microsoft.com/office/drawing/2014/chartex" xmlns:cx1="http://schemas.microsoft.com/office/drawing/2015/9/8/chartex" xmlns:cx2="http://schemas.microsoft.com/office/drawing/2015/10/21/chartex" xmlns:cx3="http://schemas.microsoft.com/office/drawing/2016/5/9/chartex" xmlns:cx4="http://schemas.microsoft.com/office/drawing/2016/5/10/chartex" xmlns:cx5="http://schemas.microsoft.com/office/drawing/2016/5/11/chartex" xmlns:cx6="http://schemas.microsoft.com/office/drawing/2016/5/12/chartex" xmlns:cx7="http://schemas.microsoft.com/office/drawing/2016/5/13/chartex" xmlns:cx8="http://schemas.microsoft.com/office/drawing/2016/5/14/chartex" xmlns:mc="http://schemas.openxmlformats.org/markup-compatibility/2006" xmlns:aink="http://schemas.microsoft.com/office/drawing/2016/ink" xmlns:am3d="http://schemas.microsoft.com/office/drawing/2017/model3d" xmlns:o="urn:schemas-microsoft-com:office:office" xmlns:oel="http://schemas.microsoft.com/office/2019/extlst" xmlns:r="http://schemas.openxmlformats.org/officeDocument/2006/relationships" xmlns:m="http://schemas.openxmlformats.org/officeDocument/2006/math" xmlns:v="urn:schemas-microsoft-com:vml" xmlns:wp14="http://schemas.microsoft.com/office/word/2010/wordprocessingDrawing" xmlns:wp="http://schemas.openxmlformats.org/drawingml/2006/wordprocessingDrawing" xmlns:w10="urn:schemas-microsoft-com:office:word" xmlns:w="http://schemas.openxmlformats.org/wordprocessingml/2006/main" xmlns:w14="http://schemas.microsoft.com/office/word/2010/wordml" xmlns:w15="http://schemas.microsoft.com/office/word/2012/wordml" xmlns:w16cex="http://schemas.microsoft.com/office/word/2018/wordml/cex" xmlns:w16cid="http://schemas.microsoft.com/office/word/2016/wordml/cid" xmlns:w16="http://schemas.microsoft.com/office/word/2018/wordml" xmlns:w16sdtdh="http://schemas.microsoft.com/office/word/2020/wordml/sdtdatahash" xmlns:w16se="http://schemas.microsoft.com/office/word/2015/wordml/symex" xmlns:wpg="http://schemas.microsoft.com/office/word/2010/wordprocessingGroup" xmlns:wpi="http://schemas.microsoft.com/office/word/2010/wordprocessingInk" xmlns:wne="http://schemas.microsoft.com/office/word/2006/wordml" xmlns:wps="http://schemas.microsoft.com/office/word/2010/wordprocessingShape" mc:Ignorable="w14 w15 w16se w16cid w16 w16cex w16sdtdh wp14">
   <w:p>
     <w:pPr>
       <w:pStyle w:val="Header"/>
@@ -2894,7 +2957,7 @@
 </file>
 
 <file path=word/header2.xml><?xml version="1.0" encoding="utf-8"?>
-<w:hdr xmlns:wpc="http://schemas.microsoft.com/office/word/2010/wordprocessingCanvas" xmlns:cx="http://schemas.microsoft.com/office/drawing/2014/chartex" xmlns:cx1="http://schemas.microsoft.com/office/drawing/2015/9/8/chartex" xmlns:cx2="http://schemas.microsoft.com/office/drawing/2015/10/21/chartex" xmlns:cx3="http://schemas.microsoft.com/office/drawing/2016/5/9/chartex" xmlns:cx4="http://schemas.microsoft.com/office/drawing/2016/5/10/chartex" xmlns:cx5="http://schemas.microsoft.com/office/drawing/2016/5/11/chartex" xmlns:cx6="http://schemas.microsoft.com/office/drawing/2016/5/12/chartex" xmlns:cx7="http://schemas.microsoft.com/office/drawing/2016/5/13/chartex" xmlns:cx8="http://schemas.microsoft.com/office/drawing/2016/5/14/chartex" xmlns:mc="http://schemas.openxmlformats.org/markup-compatibility/2006" xmlns:aink="http://schemas.microsoft.com/office/drawing/2016/ink" xmlns:am3d="http://schemas.microsoft.com/office/drawing/2017/model3d" xmlns:o="urn:schemas-microsoft-com:office:office" xmlns:r="http://schemas.openxmlformats.org/officeDocument/2006/relationships" xmlns:m="http://schemas.openxmlformats.org/officeDocument/2006/math" xmlns:v="urn:schemas-microsoft-com:vml" xmlns:wp14="http://schemas.microsoft.com/office/word/2010/wordprocessingDrawing" xmlns:wp="http://schemas.openxmlformats.org/drawingml/2006/wordprocessingDrawing" xmlns:w10="urn:schemas-microsoft-com:office:word" xmlns:w="http://schemas.openxmlformats.org/wordprocessingml/2006/main" xmlns:w14="http://schemas.microsoft.com/office/word/2010/wordml" xmlns:w15="http://schemas.microsoft.com/office/word/2012/wordml" xmlns:w16cid="http://schemas.microsoft.com/office/word/2016/wordml/cid" xmlns:w16se="http://schemas.microsoft.com/office/word/2015/wordml/symex" xmlns:wpg="http://schemas.microsoft.com/office/word/2010/wordprocessingGroup" xmlns:wpi="http://schemas.microsoft.com/office/word/2010/wordprocessingInk" xmlns:wne="http://schemas.microsoft.com/office/word/2006/wordml" xmlns:wps="http://schemas.microsoft.com/office/word/2010/wordprocessingShape" mc:Ignorable="w14 w15 w16se w16cid wp14">
+<w:hdr xmlns:wpc="http://schemas.microsoft.com/office/word/2010/wordprocessingCanvas" xmlns:cx="http://schemas.microsoft.com/office/drawing/2014/chartex" xmlns:cx1="http://schemas.microsoft.com/office/drawing/2015/9/8/chartex" xmlns:cx2="http://schemas.microsoft.com/office/drawing/2015/10/21/chartex" xmlns:cx3="http://schemas.microsoft.com/office/drawing/2016/5/9/chartex" xmlns:cx4="http://schemas.microsoft.com/office/drawing/2016/5/10/chartex" xmlns:cx5="http://schemas.microsoft.com/office/drawing/2016/5/11/chartex" xmlns:cx6="http://schemas.microsoft.com/office/drawing/2016/5/12/chartex" xmlns:cx7="http://schemas.microsoft.com/office/drawing/2016/5/13/chartex" xmlns:cx8="http://schemas.microsoft.com/office/drawing/2016/5/14/chartex" xmlns:mc="http://schemas.openxmlformats.org/markup-compatibility/2006" xmlns:aink="http://schemas.microsoft.com/office/drawing/2016/ink" xmlns:am3d="http://schemas.microsoft.com/office/drawing/2017/model3d" xmlns:o="urn:schemas-microsoft-com:office:office" xmlns:oel="http://schemas.microsoft.com/office/2019/extlst" xmlns:r="http://schemas.openxmlformats.org/officeDocument/2006/relationships" xmlns:m="http://schemas.openxmlformats.org/officeDocument/2006/math" xmlns:v="urn:schemas-microsoft-com:vml" xmlns:wp14="http://schemas.microsoft.com/office/word/2010/wordprocessingDrawing" xmlns:wp="http://schemas.openxmlformats.org/drawingml/2006/wordprocessingDrawing" xmlns:w10="urn:schemas-microsoft-com:office:word" xmlns:w="http://schemas.openxmlformats.org/wordprocessingml/2006/main" xmlns:w14="http://schemas.microsoft.com/office/word/2010/wordml" xmlns:w15="http://schemas.microsoft.com/office/word/2012/wordml" xmlns:w16cex="http://schemas.microsoft.com/office/word/2018/wordml/cex" xmlns:w16cid="http://schemas.microsoft.com/office/word/2016/wordml/cid" xmlns:w16="http://schemas.microsoft.com/office/word/2018/wordml" xmlns:w16sdtdh="http://schemas.microsoft.com/office/word/2020/wordml/sdtdatahash" xmlns:w16se="http://schemas.microsoft.com/office/word/2015/wordml/symex" xmlns:wpg="http://schemas.microsoft.com/office/word/2010/wordprocessingGroup" xmlns:wpi="http://schemas.microsoft.com/office/word/2010/wordprocessingInk" xmlns:wne="http://schemas.microsoft.com/office/word/2006/wordml" xmlns:wps="http://schemas.microsoft.com/office/word/2010/wordprocessingShape" mc:Ignorable="w14 w15 w16se w16cid w16 w16cex w16sdtdh wp14">
   <w:p>
     <w:pPr>
       <w:pStyle w:val="Header"/>
@@ -2904,7 +2967,7 @@
 </file>
 
 <file path=word/header3.xml><?xml version="1.0" encoding="utf-8"?>
-<w:hdr xmlns:wpc="http://schemas.microsoft.com/office/word/2010/wordprocessingCanvas" xmlns:cx="http://schemas.microsoft.com/office/drawing/2014/chartex" xmlns:cx1="http://schemas.microsoft.com/office/drawing/2015/9/8/chartex" xmlns:cx2="http://schemas.microsoft.com/office/drawing/2015/10/21/chartex" xmlns:cx3="http://schemas.microsoft.com/office/drawing/2016/5/9/chartex" xmlns:cx4="http://schemas.microsoft.com/office/drawing/2016/5/10/chartex" xmlns:cx5="http://schemas.microsoft.com/office/drawing/2016/5/11/chartex" xmlns:cx6="http://schemas.microsoft.com/office/drawing/2016/5/12/chartex" xmlns:cx7="http://schemas.microsoft.com/office/drawing/2016/5/13/chartex" xmlns:cx8="http://schemas.microsoft.com/office/drawing/2016/5/14/chartex" xmlns:mc="http://schemas.openxmlformats.org/markup-compatibility/2006" xmlns:aink="http://schemas.microsoft.com/office/drawing/2016/ink" xmlns:am3d="http://schemas.microsoft.com/office/drawing/2017/model3d" xmlns:o="urn:schemas-microsoft-com:office:office" xmlns:r="http://schemas.openxmlformats.org/officeDocument/2006/relationships" xmlns:m="http://schemas.openxmlformats.org/officeDocument/2006/math" xmlns:v="urn:schemas-microsoft-com:vml" xmlns:wp14="http://schemas.microsoft.com/office/word/2010/wordprocessingDrawing" xmlns:wp="http://schemas.openxmlformats.org/drawingml/2006/wordprocessingDrawing" xmlns:w10="urn:schemas-microsoft-com:office:word" xmlns:w="http://schemas.openxmlformats.org/wordprocessingml/2006/main" xmlns:w14="http://schemas.microsoft.com/office/word/2010/wordml" xmlns:w15="http://schemas.microsoft.com/office/word/2012/wordml" xmlns:w16cid="http://schemas.microsoft.com/office/word/2016/wordml/cid" xmlns:w16se="http://schemas.microsoft.com/office/word/2015/wordml/symex" xmlns:wpg="http://schemas.microsoft.com/office/word/2010/wordprocessingGroup" xmlns:wpi="http://schemas.microsoft.com/office/word/2010/wordprocessingInk" xmlns:wne="http://schemas.microsoft.com/office/word/2006/wordml" xmlns:wps="http://schemas.microsoft.com/office/word/2010/wordprocessingShape" mc:Ignorable="w14 w15 w16se w16cid wp14">
+<w:hdr xmlns:wpc="http://schemas.microsoft.com/office/word/2010/wordprocessingCanvas" xmlns:cx="http://schemas.microsoft.com/office/drawing/2014/chartex" xmlns:cx1="http://schemas.microsoft.com/office/drawing/2015/9/8/chartex" xmlns:cx2="http://schemas.microsoft.com/office/drawing/2015/10/21/chartex" xmlns:cx3="http://schemas.microsoft.com/office/drawing/2016/5/9/chartex" xmlns:cx4="http://schemas.microsoft.com/office/drawing/2016/5/10/chartex" xmlns:cx5="http://schemas.microsoft.com/office/drawing/2016/5/11/chartex" xmlns:cx6="http://schemas.microsoft.com/office/drawing/2016/5/12/chartex" xmlns:cx7="http://schemas.microsoft.com/office/drawing/2016/5/13/chartex" xmlns:cx8="http://schemas.microsoft.com/office/drawing/2016/5/14/chartex" xmlns:mc="http://schemas.openxmlformats.org/markup-compatibility/2006" xmlns:aink="http://schemas.microsoft.com/office/drawing/2016/ink" xmlns:am3d="http://schemas.microsoft.com/office/drawing/2017/model3d" xmlns:o="urn:schemas-microsoft-com:office:office" xmlns:oel="http://schemas.microsoft.com/office/2019/extlst" xmlns:r="http://schemas.openxmlformats.org/officeDocument/2006/relationships" xmlns:m="http://schemas.openxmlformats.org/officeDocument/2006/math" xmlns:v="urn:schemas-microsoft-com:vml" xmlns:wp14="http://schemas.microsoft.com/office/word/2010/wordprocessingDrawing" xmlns:wp="http://schemas.openxmlformats.org/drawingml/2006/wordprocessingDrawing" xmlns:w10="urn:schemas-microsoft-com:office:word" xmlns:w="http://schemas.openxmlformats.org/wordprocessingml/2006/main" xmlns:w14="http://schemas.microsoft.com/office/word/2010/wordml" xmlns:w15="http://schemas.microsoft.com/office/word/2012/wordml" xmlns:w16cex="http://schemas.microsoft.com/office/word/2018/wordml/cex" xmlns:w16cid="http://schemas.microsoft.com/office/word/2016/wordml/cid" xmlns:w16="http://schemas.microsoft.com/office/word/2018/wordml" xmlns:w16sdtdh="http://schemas.microsoft.com/office/word/2020/wordml/sdtdatahash" xmlns:w16se="http://schemas.microsoft.com/office/word/2015/wordml/symex" xmlns:wpg="http://schemas.microsoft.com/office/word/2010/wordprocessingGroup" xmlns:wpi="http://schemas.microsoft.com/office/word/2010/wordprocessingInk" xmlns:wne="http://schemas.microsoft.com/office/word/2006/wordml" xmlns:wps="http://schemas.microsoft.com/office/word/2010/wordprocessingShape" mc:Ignorable="w14 w15 w16se w16cid w16 w16cex w16sdtdh wp14">
   <w:p>
     <w:pPr>
       <w:pStyle w:val="Header"/>
@@ -2914,7 +2977,7 @@
 </file>
 
 <file path=word/numbering.xml><?xml version="1.0" encoding="utf-8"?>
-<w:numbering xmlns:wpc="http://schemas.microsoft.com/office/word/2010/wordprocessingCanvas" xmlns:cx="http://schemas.microsoft.com/office/drawing/2014/chartex" xmlns:cx1="http://schemas.microsoft.com/office/drawing/2015/9/8/chartex" xmlns:cx2="http://schemas.microsoft.com/office/drawing/2015/10/21/chartex" xmlns:cx3="http://schemas.microsoft.com/office/drawing/2016/5/9/chartex" xmlns:cx4="http://schemas.microsoft.com/office/drawing/2016/5/10/chartex" xmlns:cx5="http://schemas.microsoft.com/office/drawing/2016/5/11/chartex" xmlns:cx6="http://schemas.microsoft.com/office/drawing/2016/5/12/chartex" xmlns:cx7="http://schemas.microsoft.com/office/drawing/2016/5/13/chartex" xmlns:cx8="http://schemas.microsoft.com/office/drawing/2016/5/14/chartex" xmlns:mc="http://schemas.openxmlformats.org/markup-compatibility/2006" xmlns:aink="http://schemas.microsoft.com/office/drawing/2016/ink" xmlns:am3d="http://schemas.microsoft.com/office/drawing/2017/model3d" xmlns:o="urn:schemas-microsoft-com:office:office" xmlns:r="http://schemas.openxmlformats.org/officeDocument/2006/relationships" xmlns:m="http://schemas.openxmlformats.org/officeDocument/2006/math" xmlns:v="urn:schemas-microsoft-com:vml" xmlns:wp14="http://schemas.microsoft.com/office/word/2010/wordprocessingDrawing" xmlns:wp="http://schemas.openxmlformats.org/drawingml/2006/wordprocessingDrawing" xmlns:w10="urn:schemas-microsoft-com:office:word" xmlns:w="http://schemas.openxmlformats.org/wordprocessingml/2006/main" xmlns:w14="http://schemas.microsoft.com/office/word/2010/wordml" xmlns:w15="http://schemas.microsoft.com/office/word/2012/wordml" xmlns:w16cid="http://schemas.microsoft.com/office/word/2016/wordml/cid" xmlns:w16se="http://schemas.microsoft.com/office/word/2015/wordml/symex" xmlns:wpg="http://schemas.microsoft.com/office/word/2010/wordprocessingGroup" xmlns:wpi="http://schemas.microsoft.com/office/word/2010/wordprocessingInk" xmlns:wne="http://schemas.microsoft.com/office/word/2006/wordml" xmlns:wps="http://schemas.microsoft.com/office/word/2010/wordprocessingShape" mc:Ignorable="w14 w15 w16se w16cid wp14">
+<w:numbering xmlns:wpc="http://schemas.microsoft.com/office/word/2010/wordprocessingCanvas" xmlns:cx="http://schemas.microsoft.com/office/drawing/2014/chartex" xmlns:cx1="http://schemas.microsoft.com/office/drawing/2015/9/8/chartex" xmlns:cx2="http://schemas.microsoft.com/office/drawing/2015/10/21/chartex" xmlns:cx3="http://schemas.microsoft.com/office/drawing/2016/5/9/chartex" xmlns:cx4="http://schemas.microsoft.com/office/drawing/2016/5/10/chartex" xmlns:cx5="http://schemas.microsoft.com/office/drawing/2016/5/11/chartex" xmlns:cx6="http://schemas.microsoft.com/office/drawing/2016/5/12/chartex" xmlns:cx7="http://schemas.microsoft.com/office/drawing/2016/5/13/chartex" xmlns:cx8="http://schemas.microsoft.com/office/drawing/2016/5/14/chartex" xmlns:mc="http://schemas.openxmlformats.org/markup-compatibility/2006" xmlns:aink="http://schemas.microsoft.com/office/drawing/2016/ink" xmlns:am3d="http://schemas.microsoft.com/office/drawing/2017/model3d" xmlns:o="urn:schemas-microsoft-com:office:office" xmlns:oel="http://schemas.microsoft.com/office/2019/extlst" xmlns:r="http://schemas.openxmlformats.org/officeDocument/2006/relationships" xmlns:m="http://schemas.openxmlformats.org/officeDocument/2006/math" xmlns:v="urn:schemas-microsoft-com:vml" xmlns:wp14="http://schemas.microsoft.com/office/word/2010/wordprocessingDrawing" xmlns:wp="http://schemas.openxmlformats.org/drawingml/2006/wordprocessingDrawing" xmlns:w10="urn:schemas-microsoft-com:office:word" xmlns:w="http://schemas.openxmlformats.org/wordprocessingml/2006/main" xmlns:w14="http://schemas.microsoft.com/office/word/2010/wordml" xmlns:w15="http://schemas.microsoft.com/office/word/2012/wordml" xmlns:w16cex="http://schemas.microsoft.com/office/word/2018/wordml/cex" xmlns:w16cid="http://schemas.microsoft.com/office/word/2016/wordml/cid" xmlns:w16="http://schemas.microsoft.com/office/word/2018/wordml" xmlns:w16sdtdh="http://schemas.microsoft.com/office/word/2020/wordml/sdtdatahash" xmlns:w16se="http://schemas.microsoft.com/office/word/2015/wordml/symex" xmlns:wpg="http://schemas.microsoft.com/office/word/2010/wordprocessingGroup" xmlns:wpi="http://schemas.microsoft.com/office/word/2010/wordprocessingInk" xmlns:wne="http://schemas.microsoft.com/office/word/2006/wordml" xmlns:wps="http://schemas.microsoft.com/office/word/2010/wordprocessingShape" mc:Ignorable="w14 w15 w16se w16cid w16 w16cex w16sdtdh wp14">
   <w:abstractNum w:abstractNumId="0" w15:restartNumberingAfterBreak="0">
     <w:nsid w:val="05454A56"/>
     <w:multiLevelType w:val="hybridMultilevel"/>
@@ -4801,71 +4864,71 @@
       </w:pPr>
     </w:lvl>
   </w:abstractNum>
-  <w:num w:numId="1">
+  <w:num w:numId="1" w16cid:durableId="583874963">
     <w:abstractNumId w:val="19"/>
   </w:num>
-  <w:num w:numId="2">
+  <w:num w:numId="2" w16cid:durableId="868185672">
     <w:abstractNumId w:val="9"/>
   </w:num>
-  <w:num w:numId="3">
+  <w:num w:numId="3" w16cid:durableId="1917471634">
     <w:abstractNumId w:val="6"/>
   </w:num>
-  <w:num w:numId="4">
+  <w:num w:numId="4" w16cid:durableId="306786716">
     <w:abstractNumId w:val="16"/>
   </w:num>
-  <w:num w:numId="5">
+  <w:num w:numId="5" w16cid:durableId="192809543">
     <w:abstractNumId w:val="17"/>
   </w:num>
-  <w:num w:numId="6">
+  <w:num w:numId="6" w16cid:durableId="1737514692">
     <w:abstractNumId w:val="3"/>
   </w:num>
-  <w:num w:numId="7">
+  <w:num w:numId="7" w16cid:durableId="979924879">
     <w:abstractNumId w:val="13"/>
   </w:num>
-  <w:num w:numId="8">
+  <w:num w:numId="8" w16cid:durableId="1968392858">
     <w:abstractNumId w:val="2"/>
   </w:num>
-  <w:num w:numId="9">
+  <w:num w:numId="9" w16cid:durableId="950475909">
     <w:abstractNumId w:val="0"/>
   </w:num>
-  <w:num w:numId="10">
+  <w:num w:numId="10" w16cid:durableId="1159464672">
     <w:abstractNumId w:val="8"/>
   </w:num>
-  <w:num w:numId="11">
+  <w:num w:numId="11" w16cid:durableId="841773242">
     <w:abstractNumId w:val="18"/>
   </w:num>
-  <w:num w:numId="12">
+  <w:num w:numId="12" w16cid:durableId="175073739">
     <w:abstractNumId w:val="11"/>
   </w:num>
-  <w:num w:numId="13">
+  <w:num w:numId="13" w16cid:durableId="945696353">
     <w:abstractNumId w:val="15"/>
   </w:num>
-  <w:num w:numId="14">
+  <w:num w:numId="14" w16cid:durableId="225606429">
     <w:abstractNumId w:val="4"/>
   </w:num>
-  <w:num w:numId="15">
+  <w:num w:numId="15" w16cid:durableId="1438285196">
     <w:abstractNumId w:val="10"/>
   </w:num>
-  <w:num w:numId="16">
+  <w:num w:numId="16" w16cid:durableId="601842326">
     <w:abstractNumId w:val="7"/>
   </w:num>
-  <w:num w:numId="17">
+  <w:num w:numId="17" w16cid:durableId="652485987">
     <w:abstractNumId w:val="14"/>
   </w:num>
-  <w:num w:numId="18">
+  <w:num w:numId="18" w16cid:durableId="1927760423">
     <w:abstractNumId w:val="1"/>
   </w:num>
-  <w:num w:numId="19">
+  <w:num w:numId="19" w16cid:durableId="780951929">
     <w:abstractNumId w:val="12"/>
   </w:num>
-  <w:num w:numId="20">
+  <w:num w:numId="20" w16cid:durableId="1042825730">
     <w:abstractNumId w:val="5"/>
   </w:num>
 </w:numbering>
 </file>
 
 <file path=word/styles.xml><?xml version="1.0" encoding="utf-8"?>
-<w:styles xmlns:mc="http://schemas.openxmlformats.org/markup-compatibility/2006" xmlns:r="http://schemas.openxmlformats.org/officeDocument/2006/relationships" xmlns:w="http://schemas.openxmlformats.org/wordprocessingml/2006/main" xmlns:w14="http://schemas.microsoft.com/office/word/2010/wordml" xmlns:w15="http://schemas.microsoft.com/office/word/2012/wordml" xmlns:w16cid="http://schemas.microsoft.com/office/word/2016/wordml/cid" xmlns:w16se="http://schemas.microsoft.com/office/word/2015/wordml/symex" mc:Ignorable="w14 w15 w16se w16cid">
+<w:styles xmlns:mc="http://schemas.openxmlformats.org/markup-compatibility/2006" xmlns:r="http://schemas.openxmlformats.org/officeDocument/2006/relationships" xmlns:w="http://schemas.openxmlformats.org/wordprocessingml/2006/main" xmlns:w14="http://schemas.microsoft.com/office/word/2010/wordml" xmlns:w15="http://schemas.microsoft.com/office/word/2012/wordml" xmlns:w16cex="http://schemas.microsoft.com/office/word/2018/wordml/cex" xmlns:w16cid="http://schemas.microsoft.com/office/word/2016/wordml/cid" xmlns:w16="http://schemas.microsoft.com/office/word/2018/wordml" xmlns:w16sdtdh="http://schemas.microsoft.com/office/word/2020/wordml/sdtdatahash" xmlns:w16se="http://schemas.microsoft.com/office/word/2015/wordml/symex" mc:Ignorable="w14 w15 w16se w16cid w16 w16cex w16sdtdh">
   <w:docDefaults>
     <w:rPrDefault>
       <w:rPr>
@@ -6051,6 +6114,37 @@
 </file>
 
 <file path=customXml/item1.xml><?xml version="1.0" encoding="utf-8"?>
+<b:Sources xmlns:b="http://schemas.openxmlformats.org/officeDocument/2006/bibliography" xmlns="http://schemas.openxmlformats.org/officeDocument/2006/bibliography" SelectedStyle="/APASixthEditionOfficeOnline.xsl" StyleName="APA" Version="6"/>
+</file>
+
+<file path=customXml/item2.xml><?xml version="1.0" encoding="utf-8"?>
+<?mso-contentType ?>
+<FormTemplates xmlns="http://schemas.microsoft.com/sharepoint/v3/contenttype/forms">
+  <Display>DocumentLibraryForm</Display>
+  <Edit>DocumentLibraryForm</Edit>
+  <New>DocumentLibraryForm</New>
+</FormTemplates>
+</file>
+
+<file path=customXml/item3.xml><?xml version="1.0" encoding="utf-8"?>
+<p:properties xmlns:p="http://schemas.microsoft.com/office/2006/metadata/properties" xmlns:xsi="http://www.w3.org/2001/XMLSchema-instance" xmlns:pc="http://schemas.microsoft.com/office/infopath/2007/PartnerControls">
+  <documentManagement>
+    <TaxKeywordTaxHTField xmlns="9db57d92-8734-4c2b-8467-7c469d01b44d">
+      <Terms xmlns="http://schemas.microsoft.com/office/infopath/2007/PartnerControls"/>
+    </TaxKeywordTaxHTField>
+    <TaxCatchAll xmlns="9db57d92-8734-4c2b-8467-7c469d01b44d"/>
+    <SharedWithUsers xmlns="9db57d92-8734-4c2b-8467-7c469d01b44d">
+      <UserInfo>
+        <DisplayName>Sarah Smith</DisplayName>
+        <AccountId>23</AccountId>
+        <AccountType/>
+      </UserInfo>
+    </SharedWithUsers>
+  </documentManagement>
+</p:properties>
+</file>
+
+<file path=customXml/item4.xml><?xml version="1.0" encoding="utf-8"?>
 <ct:contentTypeSchema xmlns:ct="http://schemas.microsoft.com/office/2006/metadata/contentType" xmlns:ma="http://schemas.microsoft.com/office/2006/metadata/properties/metaAttributes" ct:_="" ma:_="" ma:contentTypeName="Document" ma:contentTypeID="0x010100D23CB377CC937043B7A9F1C20506A289" ma:contentTypeVersion="13" ma:contentTypeDescription="Create a new document." ma:contentTypeScope="" ma:versionID="68080a93dc2759df630fd44e7a69cd93">
   <xsd:schema xmlns:xsd="http://www.w3.org/2001/XMLSchema" xmlns:xs="http://www.w3.org/2001/XMLSchema" xmlns:p="http://schemas.microsoft.com/office/2006/metadata/properties" xmlns:ns2="9db57d92-8734-4c2b-8467-7c469d01b44d" xmlns:ns3="ca6dbe48-f423-44d5-85ee-70a4155a7cdb" targetNamespace="http://schemas.microsoft.com/office/2006/metadata/properties" ma:root="true" ma:fieldsID="478aafb22057cade2ee67d452293f300" ns2:_="" ns3:_="">
     <xsd:import namespace="9db57d92-8734-4c2b-8467-7c469d01b44d"/>
@@ -6275,38 +6369,33 @@
 </ct:contentTypeSchema>
 </file>
 
-<file path=customXml/item2.xml><?xml version="1.0" encoding="utf-8"?>
-<p:properties xmlns:p="http://schemas.microsoft.com/office/2006/metadata/properties" xmlns:xsi="http://www.w3.org/2001/XMLSchema-instance" xmlns:pc="http://schemas.microsoft.com/office/infopath/2007/PartnerControls">
-  <documentManagement>
-    <TaxKeywordTaxHTField xmlns="9db57d92-8734-4c2b-8467-7c469d01b44d">
-      <Terms xmlns="http://schemas.microsoft.com/office/infopath/2007/PartnerControls"/>
-    </TaxKeywordTaxHTField>
-    <TaxCatchAll xmlns="9db57d92-8734-4c2b-8467-7c469d01b44d"/>
-    <SharedWithUsers xmlns="9db57d92-8734-4c2b-8467-7c469d01b44d">
-      <UserInfo>
-        <DisplayName>Sarah Smith</DisplayName>
-        <AccountId>23</AccountId>
-        <AccountType/>
-      </UserInfo>
-    </SharedWithUsers>
-  </documentManagement>
-</p:properties>
+<file path=customXml/itemProps1.xml><?xml version="1.0" encoding="utf-8"?>
+<ds:datastoreItem xmlns:ds="http://schemas.openxmlformats.org/officeDocument/2006/customXml" ds:itemID="{85D104F2-A782-0646-A40C-0ABDA153D7AB}">
+  <ds:schemaRefs>
+    <ds:schemaRef ds:uri="http://schemas.openxmlformats.org/officeDocument/2006/bibliography"/>
+  </ds:schemaRefs>
+</ds:datastoreItem>
 </file>
 
-<file path=customXml/item3.xml><?xml version="1.0" encoding="utf-8"?>
-<?mso-contentType ?>
-<FormTemplates xmlns="http://schemas.microsoft.com/sharepoint/v3/contenttype/forms">
-  <Display>DocumentLibraryForm</Display>
-  <Edit>DocumentLibraryForm</Edit>
-  <New>DocumentLibraryForm</New>
-</FormTemplates>
+<file path=customXml/itemProps2.xml><?xml version="1.0" encoding="utf-8"?>
+<ds:datastoreItem xmlns:ds="http://schemas.openxmlformats.org/officeDocument/2006/customXml" ds:itemID="{8F56EBE2-7149-458C-A43B-9F161217BC5F}">
+  <ds:schemaRefs>
+    <ds:schemaRef ds:uri="http://schemas.microsoft.com/sharepoint/v3/contenttype/forms"/>
+  </ds:schemaRefs>
+</ds:datastoreItem>
 </file>
 
-<file path=customXml/item4.xml><?xml version="1.0" encoding="utf-8"?>
-<b:Sources xmlns:b="http://schemas.openxmlformats.org/officeDocument/2006/bibliography" xmlns="http://schemas.openxmlformats.org/officeDocument/2006/bibliography" SelectedStyle="/APASixthEditionOfficeOnline.xsl" StyleName="APA" Version="6"/>
+<file path=customXml/itemProps3.xml><?xml version="1.0" encoding="utf-8"?>
+<ds:datastoreItem xmlns:ds="http://schemas.openxmlformats.org/officeDocument/2006/customXml" ds:itemID="{B3F44BF1-1D50-4A63-8480-B80236099569}">
+  <ds:schemaRefs>
+    <ds:schemaRef ds:uri="http://schemas.microsoft.com/office/2006/metadata/properties"/>
+    <ds:schemaRef ds:uri="http://schemas.microsoft.com/office/infopath/2007/PartnerControls"/>
+    <ds:schemaRef ds:uri="9db57d92-8734-4c2b-8467-7c469d01b44d"/>
+  </ds:schemaRefs>
+</ds:datastoreItem>
 </file>
 
-<file path=customXml/itemProps1.xml><?xml version="1.0" encoding="utf-8"?>
+<file path=customXml/itemProps4.xml><?xml version="1.0" encoding="utf-8"?>
 <ds:datastoreItem xmlns:ds="http://schemas.openxmlformats.org/officeDocument/2006/customXml" ds:itemID="{1C9B2933-DE27-4735-91E0-26D4009671C8}">
   <ds:schemaRefs>
     <ds:schemaRef ds:uri="http://schemas.microsoft.com/office/2006/metadata/contentType"/>
@@ -6323,30 +6412,4 @@
     <ds:schemaRef ds:uri="http://schemas.microsoft.com/internal/obd"/>
   </ds:schemaRefs>
 </ds:datastoreItem>
-</file>
-
-<file path=customXml/itemProps2.xml><?xml version="1.0" encoding="utf-8"?>
-<ds:datastoreItem xmlns:ds="http://schemas.openxmlformats.org/officeDocument/2006/customXml" ds:itemID="{B3F44BF1-1D50-4A63-8480-B80236099569}">
-  <ds:schemaRefs>
-    <ds:schemaRef ds:uri="http://schemas.microsoft.com/office/2006/metadata/properties"/>
-    <ds:schemaRef ds:uri="http://schemas.microsoft.com/office/infopath/2007/PartnerControls"/>
-    <ds:schemaRef ds:uri="9db57d92-8734-4c2b-8467-7c469d01b44d"/>
-  </ds:schemaRefs>
-</ds:datastoreItem>
-</file>
-
-<file path=customXml/itemProps3.xml><?xml version="1.0" encoding="utf-8"?>
-<ds:datastoreItem xmlns:ds="http://schemas.openxmlformats.org/officeDocument/2006/customXml" ds:itemID="{8F56EBE2-7149-458C-A43B-9F161217BC5F}">
-  <ds:schemaRefs>
-    <ds:schemaRef ds:uri="http://schemas.microsoft.com/sharepoint/v3/contenttype/forms"/>
-  </ds:schemaRefs>
-</ds:datastoreItem>
-</file>
-
-<file path=customXml/itemProps4.xml><?xml version="1.0" encoding="utf-8"?>
-<ds:datastoreItem xmlns:ds="http://schemas.openxmlformats.org/officeDocument/2006/customXml" ds:itemID="{85D104F2-A782-0646-A40C-0ABDA153D7AB}">
-  <ds:schemaRefs>
-    <ds:schemaRef ds:uri="http://schemas.openxmlformats.org/officeDocument/2006/bibliography"/>
-  </ds:schemaRefs>
-</ds:datastoreItem>
 </file>
</xml_diff>